<commit_message>
Atualização metodologia e obtenção dos dados
</commit_message>
<xml_diff>
--- a/Projeto de Pesquisa e Planejamento de Atividades - Vinicius Andrade Lopes - VF.docx
+++ b/Projeto de Pesquisa e Planejamento de Atividades - Vinicius Andrade Lopes - VF.docx
@@ -3479,6 +3479,17 @@
     </w:p>
     <w:p>
       <w:pPr>
+        <w:spacing w:line="360" w:lineRule="auto"/>
+        <w:jc w:val="both"/>
+        <w:rPr>
+          <w:rFonts w:ascii="Arial" w:hAnsi="Arial" w:cs="Arial"/>
+          <w:sz w:val="22"/>
+          <w:szCs w:val="22"/>
+        </w:rPr>
+      </w:pPr>
+    </w:p>
+    <w:p>
+      <w:pPr>
         <w:numPr>
           <w:ilvl w:val="0"/>
           <w:numId w:val="2"/>
@@ -3508,6 +3519,151 @@
           <w:szCs w:val="22"/>
         </w:rPr>
         <w:t>aterial e Métodos</w:t>
+      </w:r>
+    </w:p>
+    <w:p>
+      <w:pPr>
+        <w:spacing w:line="360" w:lineRule="auto"/>
+        <w:ind w:firstLine="709"/>
+        <w:jc w:val="both"/>
+        <w:rPr>
+          <w:rFonts w:ascii="Arial" w:hAnsi="Arial" w:cs="Arial"/>
+          <w:sz w:val="22"/>
+          <w:szCs w:val="22"/>
+        </w:rPr>
+      </w:pPr>
+      <w:r>
+        <w:rPr>
+          <w:rFonts w:ascii="Arial" w:hAnsi="Arial" w:cs="Arial"/>
+          <w:sz w:val="22"/>
+          <w:szCs w:val="22"/>
+        </w:rPr>
+        <w:t>A</w:t>
+      </w:r>
+      <w:r>
+        <w:rPr>
+          <w:rFonts w:ascii="Arial" w:hAnsi="Arial" w:cs="Arial"/>
+          <w:sz w:val="22"/>
+          <w:szCs w:val="22"/>
+        </w:rPr>
+        <w:t xml:space="preserve"> estratégia de pesquisa utilizada no desenvolvimento deste projeto será exploratória, visando apresentar de forma clara e concisa, didática e prática, a implementação das técnicas de processamento de linguagem natural disponibilizadas pela biblioteca NLTK. Descrever detalhadamente as principais etapas do processamento de textos de linguagens naturais é crucial para a compreensão do funcionamento analítico da ferramenta. As etapas de análises do PLN são decompostas em estágios, conforme apresentados na Figura 1.</w:t>
+      </w:r>
+    </w:p>
+    <w:p>
+      <w:pPr>
+        <w:spacing w:line="360" w:lineRule="auto"/>
+        <w:ind w:firstLine="709"/>
+        <w:jc w:val="center"/>
+        <w:rPr>
+          <w:rFonts w:ascii="Arial" w:hAnsi="Arial" w:cs="Arial"/>
+          <w:sz w:val="22"/>
+          <w:szCs w:val="22"/>
+        </w:rPr>
+      </w:pPr>
+      <w:r>
+        <w:rPr>
+          <w:rFonts w:ascii="Arial" w:hAnsi="Arial" w:cs="Arial"/>
+          <w:noProof/>
+          <w:sz w:val="22"/>
+          <w:szCs w:val="22"/>
+        </w:rPr>
+        <w:drawing>
+          <wp:inline distT="0" distB="0" distL="0" distR="0" wp14:anchorId="3D3B2712" wp14:editId="2156AE9D">
+            <wp:extent cx="3238500" cy="4851400"/>
+            <wp:effectExtent l="0" t="0" r="0" b="0"/>
+            <wp:docPr id="2" name="Imagem 2" descr="Diagrama&#10;&#10;Descrição gerada automaticamente"/>
+            <wp:cNvGraphicFramePr>
+              <a:graphicFrameLocks xmlns:a="http://schemas.openxmlformats.org/drawingml/2006/main" noChangeAspect="1"/>
+            </wp:cNvGraphicFramePr>
+            <a:graphic xmlns:a="http://schemas.openxmlformats.org/drawingml/2006/main">
+              <a:graphicData uri="http://schemas.openxmlformats.org/drawingml/2006/picture">
+                <pic:pic xmlns:pic="http://schemas.openxmlformats.org/drawingml/2006/picture">
+                  <pic:nvPicPr>
+                    <pic:cNvPr id="2" name="Imagem 2" descr="Diagrama&#10;&#10;Descrição gerada automaticamente"/>
+                    <pic:cNvPicPr/>
+                  </pic:nvPicPr>
+                  <pic:blipFill>
+                    <a:blip r:embed="rId8">
+                      <a:extLst>
+                        <a:ext uri="{28A0092B-C50C-407E-A947-70E740481C1C}">
+                          <a14:useLocalDpi xmlns:a14="http://schemas.microsoft.com/office/drawing/2010/main" val="0"/>
+                        </a:ext>
+                      </a:extLst>
+                    </a:blip>
+                    <a:stretch>
+                      <a:fillRect/>
+                    </a:stretch>
+                  </pic:blipFill>
+                  <pic:spPr>
+                    <a:xfrm>
+                      <a:off x="0" y="0"/>
+                      <a:ext cx="3238500" cy="4851400"/>
+                    </a:xfrm>
+                    <a:prstGeom prst="rect">
+                      <a:avLst/>
+                    </a:prstGeom>
+                  </pic:spPr>
+                </pic:pic>
+              </a:graphicData>
+            </a:graphic>
+          </wp:inline>
+        </w:drawing>
+      </w:r>
+    </w:p>
+    <w:p>
+      <w:pPr>
+        <w:pStyle w:val="NormalWeb"/>
+        <w:rPr>
+          <w:rFonts w:ascii="ArialMT" w:hAnsi="ArialMT"/>
+          <w:noProof/>
+          <w:sz w:val="22"/>
+          <w:szCs w:val="22"/>
+        </w:rPr>
+      </w:pPr>
+      <w:r>
+        <w:rPr>
+          <w:rFonts w:ascii="ArialMT" w:hAnsi="ArialMT"/>
+          <w:sz w:val="22"/>
+          <w:szCs w:val="22"/>
+        </w:rPr>
+        <w:lastRenderedPageBreak/>
+        <w:t>Figura 1. Estágios de análise do processamento de linguagem natural</w:t>
+      </w:r>
+      <w:r>
+        <w:rPr>
+          <w:rFonts w:ascii="ArialMT" w:hAnsi="ArialMT"/>
+          <w:sz w:val="22"/>
+          <w:szCs w:val="22"/>
+        </w:rPr>
+        <w:br/>
+        <w:t xml:space="preserve">Fonte: Adaptado de </w:t>
+      </w:r>
+      <w:r>
+        <w:rPr>
+          <w:rFonts w:ascii="ArialMT" w:hAnsi="ArialMT"/>
+          <w:noProof/>
+          <w:sz w:val="22"/>
+          <w:szCs w:val="22"/>
+        </w:rPr>
+        <w:t>DALE, MOISL e SOMERS</w:t>
+      </w:r>
+      <w:r>
+        <w:rPr>
+          <w:rFonts w:ascii="ArialMT" w:hAnsi="ArialMT"/>
+          <w:noProof/>
+          <w:sz w:val="22"/>
+          <w:szCs w:val="22"/>
+        </w:rPr>
+        <w:t xml:space="preserve"> (</w:t>
+      </w:r>
+      <w:r>
+        <w:rPr>
+          <w:rFonts w:ascii="ArialMT" w:hAnsi="ArialMT"/>
+          <w:noProof/>
+          <w:sz w:val="22"/>
+          <w:szCs w:val="22"/>
+        </w:rPr>
+        <w:t>2000)</w:t>
       </w:r>
     </w:p>
     <w:p>
@@ -4165,204 +4321,69 @@
           <w:sz w:val="22"/>
           <w:szCs w:val="22"/>
         </w:rPr>
-        <w:t xml:space="preserve">Portanto, a estratégia de pesquisa utilizada no desenvolvimento deste projeto será </w:t>
-      </w:r>
-      <w:r>
-        <w:rPr>
-          <w:rFonts w:ascii="Arial" w:hAnsi="Arial" w:cs="Arial"/>
-          <w:sz w:val="22"/>
-          <w:szCs w:val="22"/>
-        </w:rPr>
-        <w:t>exploratória</w:t>
-      </w:r>
-      <w:r>
-        <w:rPr>
-          <w:rFonts w:ascii="Arial" w:hAnsi="Arial" w:cs="Arial"/>
-          <w:sz w:val="22"/>
-          <w:szCs w:val="22"/>
-        </w:rPr>
-        <w:t xml:space="preserve">, </w:t>
-      </w:r>
-      <w:r>
-        <w:rPr>
-          <w:rFonts w:ascii="Arial" w:hAnsi="Arial" w:cs="Arial"/>
-          <w:sz w:val="22"/>
-          <w:szCs w:val="22"/>
-        </w:rPr>
-        <w:t>visando apresentar</w:t>
-      </w:r>
-      <w:r>
-        <w:rPr>
-          <w:rFonts w:ascii="Arial" w:hAnsi="Arial" w:cs="Arial"/>
-          <w:sz w:val="22"/>
-          <w:szCs w:val="22"/>
-        </w:rPr>
-        <w:t xml:space="preserve"> de forma clara e concisa, didática e prática, a implementação das técnicas de processamento de linguagem natural disponibilizadas pela biblioteca NLTK.</w:t>
-      </w:r>
-      <w:r>
-        <w:rPr>
-          <w:rFonts w:ascii="Arial" w:hAnsi="Arial" w:cs="Arial"/>
-          <w:sz w:val="22"/>
-          <w:szCs w:val="22"/>
-        </w:rPr>
-        <w:t xml:space="preserve"> D</w:t>
-      </w:r>
-      <w:r>
-        <w:rPr>
-          <w:rFonts w:ascii="Arial" w:hAnsi="Arial" w:cs="Arial"/>
-          <w:sz w:val="22"/>
-          <w:szCs w:val="22"/>
-        </w:rPr>
-        <w:t>escrever detalhadamente as principais etapas d</w:t>
-      </w:r>
-      <w:r>
-        <w:rPr>
-          <w:rFonts w:ascii="Arial" w:hAnsi="Arial" w:cs="Arial"/>
-          <w:sz w:val="22"/>
-          <w:szCs w:val="22"/>
-        </w:rPr>
-        <w:t xml:space="preserve">o processamento de textos de linguagens naturais é crucial para a compreensão do funcionamento analítico da ferramenta. As etapas de análises do PLN são decompostas em estágios, conforme apresentados na Figura </w:t>
-      </w:r>
-      <w:r>
-        <w:rPr>
-          <w:rFonts w:ascii="Arial" w:hAnsi="Arial" w:cs="Arial"/>
-          <w:sz w:val="22"/>
-          <w:szCs w:val="22"/>
-        </w:rPr>
-        <w:t>1.</w:t>
-      </w:r>
-    </w:p>
-    <w:p>
-      <w:pPr>
-        <w:spacing w:line="360" w:lineRule="auto"/>
-        <w:ind w:firstLine="709"/>
-        <w:jc w:val="center"/>
-        <w:rPr>
-          <w:rFonts w:ascii="Arial" w:hAnsi="Arial" w:cs="Arial"/>
-          <w:sz w:val="22"/>
-          <w:szCs w:val="22"/>
-        </w:rPr>
-      </w:pPr>
-      <w:r>
-        <w:rPr>
-          <w:rFonts w:ascii="Arial" w:hAnsi="Arial" w:cs="Arial"/>
-          <w:noProof/>
-          <w:sz w:val="22"/>
-          <w:szCs w:val="22"/>
-        </w:rPr>
-        <w:lastRenderedPageBreak/>
-        <w:drawing>
-          <wp:inline distT="0" distB="0" distL="0" distR="0" wp14:anchorId="7384B25F" wp14:editId="2D3767F3">
-            <wp:extent cx="3238500" cy="4851400"/>
-            <wp:effectExtent l="0" t="0" r="0" b="0"/>
-            <wp:docPr id="2" name="Imagem 2" descr="Diagrama&#10;&#10;Descrição gerada automaticamente"/>
-            <wp:cNvGraphicFramePr>
-              <a:graphicFrameLocks xmlns:a="http://schemas.openxmlformats.org/drawingml/2006/main" noChangeAspect="1"/>
-            </wp:cNvGraphicFramePr>
-            <a:graphic xmlns:a="http://schemas.openxmlformats.org/drawingml/2006/main">
-              <a:graphicData uri="http://schemas.openxmlformats.org/drawingml/2006/picture">
-                <pic:pic xmlns:pic="http://schemas.openxmlformats.org/drawingml/2006/picture">
-                  <pic:nvPicPr>
-                    <pic:cNvPr id="2" name="Imagem 2" descr="Diagrama&#10;&#10;Descrição gerada automaticamente"/>
-                    <pic:cNvPicPr/>
-                  </pic:nvPicPr>
-                  <pic:blipFill>
-                    <a:blip r:embed="rId8">
-                      <a:extLst>
-                        <a:ext uri="{28A0092B-C50C-407E-A947-70E740481C1C}">
-                          <a14:useLocalDpi xmlns:a14="http://schemas.microsoft.com/office/drawing/2010/main" val="0"/>
-                        </a:ext>
-                      </a:extLst>
-                    </a:blip>
-                    <a:stretch>
-                      <a:fillRect/>
-                    </a:stretch>
-                  </pic:blipFill>
-                  <pic:spPr>
-                    <a:xfrm>
-                      <a:off x="0" y="0"/>
-                      <a:ext cx="3238500" cy="4851400"/>
-                    </a:xfrm>
-                    <a:prstGeom prst="rect">
-                      <a:avLst/>
-                    </a:prstGeom>
-                  </pic:spPr>
-                </pic:pic>
-              </a:graphicData>
-            </a:graphic>
-          </wp:inline>
-        </w:drawing>
-      </w:r>
-    </w:p>
-    <w:p>
-      <w:pPr>
-        <w:pStyle w:val="NormalWeb"/>
-        <w:rPr>
-          <w:rFonts w:ascii="ArialMT" w:hAnsi="ArialMT"/>
-          <w:noProof/>
-          <w:sz w:val="22"/>
-          <w:szCs w:val="22"/>
-        </w:rPr>
-      </w:pPr>
-      <w:r>
-        <w:rPr>
-          <w:rFonts w:ascii="ArialMT" w:hAnsi="ArialMT"/>
-          <w:sz w:val="22"/>
-          <w:szCs w:val="22"/>
-        </w:rPr>
-        <w:t xml:space="preserve">Figura 1. </w:t>
-      </w:r>
-      <w:r>
-        <w:rPr>
-          <w:rFonts w:ascii="ArialMT" w:hAnsi="ArialMT"/>
-          <w:sz w:val="22"/>
-          <w:szCs w:val="22"/>
-        </w:rPr>
-        <w:t>Estágios de análise do processamento de linguagem natural</w:t>
-      </w:r>
-      <w:r>
-        <w:rPr>
-          <w:rFonts w:ascii="ArialMT" w:hAnsi="ArialMT"/>
-          <w:sz w:val="22"/>
-          <w:szCs w:val="22"/>
-        </w:rPr>
-        <w:br/>
-        <w:t xml:space="preserve">Fonte: </w:t>
-      </w:r>
-      <w:r>
-        <w:rPr>
-          <w:rFonts w:ascii="ArialMT" w:hAnsi="ArialMT"/>
-          <w:sz w:val="22"/>
-          <w:szCs w:val="22"/>
-        </w:rPr>
-        <w:t xml:space="preserve">Adaptado de </w:t>
-      </w:r>
-      <w:r>
-        <w:rPr>
-          <w:rFonts w:ascii="ArialMT" w:hAnsi="ArialMT"/>
-          <w:noProof/>
-          <w:sz w:val="22"/>
-          <w:szCs w:val="22"/>
-        </w:rPr>
-        <w:t>DALE, MOISL e SOMERS</w:t>
-      </w:r>
-      <w:r>
-        <w:rPr>
-          <w:rFonts w:ascii="ArialMT" w:hAnsi="ArialMT"/>
-          <w:noProof/>
-          <w:sz w:val="22"/>
-          <w:szCs w:val="22"/>
-        </w:rPr>
-        <w:t xml:space="preserve"> (</w:t>
-      </w:r>
-      <w:r>
-        <w:rPr>
-          <w:rFonts w:ascii="ArialMT" w:hAnsi="ArialMT"/>
-          <w:noProof/>
-          <w:sz w:val="22"/>
-          <w:szCs w:val="22"/>
-        </w:rPr>
-        <w:t>2000)</w:t>
+        <w:t xml:space="preserve">A extração de dados utilizados para exemplificar o funcionamento da biblioteca NLTK será de arquivos textuais em formato </w:t>
+      </w:r>
+      <w:proofErr w:type="spellStart"/>
+      <w:r>
+        <w:rPr>
+          <w:rFonts w:ascii="Arial" w:hAnsi="Arial" w:cs="Arial"/>
+          <w:sz w:val="22"/>
+          <w:szCs w:val="22"/>
+        </w:rPr>
+        <w:t>txt</w:t>
+      </w:r>
+      <w:proofErr w:type="spellEnd"/>
+      <w:r>
+        <w:rPr>
+          <w:rFonts w:ascii="Arial" w:hAnsi="Arial" w:cs="Arial"/>
+          <w:sz w:val="22"/>
+          <w:szCs w:val="22"/>
+        </w:rPr>
+        <w:t xml:space="preserve">. </w:t>
+      </w:r>
+      <w:r>
+        <w:rPr>
+          <w:rFonts w:ascii="Arial" w:hAnsi="Arial" w:cs="Arial"/>
+          <w:sz w:val="22"/>
+          <w:szCs w:val="22"/>
+        </w:rPr>
+        <w:t>Esse formato foi escolhido por ser um documento de estrutura simples e de fácil manipulação, contendo sequencias de linhas com descrições de caracteres. Outro ponto positivo de arquivos com extensões .</w:t>
+      </w:r>
+      <w:proofErr w:type="spellStart"/>
+      <w:r>
+        <w:rPr>
+          <w:rFonts w:ascii="Arial" w:hAnsi="Arial" w:cs="Arial"/>
+          <w:sz w:val="22"/>
+          <w:szCs w:val="22"/>
+        </w:rPr>
+        <w:t>txt</w:t>
+      </w:r>
+      <w:proofErr w:type="spellEnd"/>
+      <w:r>
+        <w:rPr>
+          <w:rFonts w:ascii="Arial" w:hAnsi="Arial" w:cs="Arial"/>
+          <w:sz w:val="22"/>
+          <w:szCs w:val="22"/>
+        </w:rPr>
+        <w:t xml:space="preserve"> é a sua compatibilidade com todos os sistemas operacionais como Linux, Mac, Windows, </w:t>
+      </w:r>
+      <w:proofErr w:type="spellStart"/>
+      <w:r>
+        <w:rPr>
+          <w:rFonts w:ascii="Arial" w:hAnsi="Arial" w:cs="Arial"/>
+          <w:sz w:val="22"/>
+          <w:szCs w:val="22"/>
+        </w:rPr>
+        <w:t>Andrid</w:t>
+      </w:r>
+      <w:proofErr w:type="spellEnd"/>
+      <w:r>
+        <w:rPr>
+          <w:rFonts w:ascii="Arial" w:hAnsi="Arial" w:cs="Arial"/>
+          <w:sz w:val="22"/>
+          <w:szCs w:val="22"/>
+        </w:rPr>
+        <w:t xml:space="preserve"> e iOS, por exemplo.</w:t>
       </w:r>
     </w:p>
     <w:p>
@@ -4382,16 +4403,26 @@
           <w:sz w:val="22"/>
           <w:szCs w:val="22"/>
         </w:rPr>
-        <w:t xml:space="preserve">A extração de dados utilizados para exemplificar o funcionamento da biblioteca NLTK será de arquivos textuais em formato </w:t>
+        <w:t>Após a extração de dados, será necessário realizar a tratativa dessas informações com o objetivo de retirar itens indesejados que podem interferir nas análises futuras.</w:t>
+      </w:r>
+      <w:r>
+        <w:rPr>
+          <w:rFonts w:ascii="Arial" w:hAnsi="Arial" w:cs="Arial"/>
+          <w:sz w:val="22"/>
+          <w:szCs w:val="22"/>
+        </w:rPr>
+        <w:t xml:space="preserve"> Para tratar essa situação, será utilizado técnicas de expressão regular, ou “</w:t>
       </w:r>
       <w:proofErr w:type="spellStart"/>
       <w:r>
         <w:rPr>
           <w:rFonts w:ascii="Arial" w:hAnsi="Arial" w:cs="Arial"/>
-          <w:sz w:val="22"/>
-          <w:szCs w:val="22"/>
-        </w:rPr>
-        <w:t>txt</w:t>
+          <w:i/>
+          <w:iCs/>
+          <w:sz w:val="22"/>
+          <w:szCs w:val="22"/>
+        </w:rPr>
+        <w:t>Regex</w:t>
       </w:r>
       <w:proofErr w:type="spellEnd"/>
       <w:r>
@@ -4400,40 +4431,36 @@
           <w:sz w:val="22"/>
           <w:szCs w:val="22"/>
         </w:rPr>
-        <w:t xml:space="preserve">. </w:t>
-      </w:r>
-      <w:r>
-        <w:rPr>
-          <w:rFonts w:ascii="Arial" w:hAnsi="Arial" w:cs="Arial"/>
-          <w:sz w:val="22"/>
-          <w:szCs w:val="22"/>
-        </w:rPr>
-        <w:t>Esse formato foi escolhido por ser um documento de estrutura simples e de fácil manipulação, contendo sequencias de linhas com descrições de caracteres. Outro ponto positivo de arquivos com extens</w:t>
-      </w:r>
-      <w:r>
-        <w:rPr>
-          <w:rFonts w:ascii="Arial" w:hAnsi="Arial" w:cs="Arial"/>
-          <w:sz w:val="22"/>
-          <w:szCs w:val="22"/>
-        </w:rPr>
-        <w:t>ões</w:t>
-      </w:r>
-      <w:r>
-        <w:rPr>
-          <w:rFonts w:ascii="Arial" w:hAnsi="Arial" w:cs="Arial"/>
-          <w:sz w:val="22"/>
-          <w:szCs w:val="22"/>
-        </w:rPr>
-        <w:t xml:space="preserve"> .</w:t>
+        <w:t>”</w:t>
+      </w:r>
+      <w:r>
+        <w:rPr>
+          <w:rFonts w:ascii="Arial" w:hAnsi="Arial" w:cs="Arial"/>
+          <w:sz w:val="22"/>
+          <w:szCs w:val="22"/>
+        </w:rPr>
+        <w:t xml:space="preserve"> (Abreviação de </w:t>
+      </w:r>
+      <w:r>
+        <w:rPr>
+          <w:rFonts w:ascii="Arial" w:hAnsi="Arial" w:cs="Arial"/>
+          <w:i/>
+          <w:iCs/>
+          <w:sz w:val="22"/>
+          <w:szCs w:val="22"/>
+        </w:rPr>
+        <w:t xml:space="preserve">regular </w:t>
       </w:r>
       <w:proofErr w:type="spellStart"/>
       <w:r>
         <w:rPr>
           <w:rFonts w:ascii="Arial" w:hAnsi="Arial" w:cs="Arial"/>
-          <w:sz w:val="22"/>
-          <w:szCs w:val="22"/>
-        </w:rPr>
-        <w:t>txt</w:t>
+          <w:i/>
+          <w:iCs/>
+          <w:sz w:val="22"/>
+          <w:szCs w:val="22"/>
+        </w:rPr>
+        <w:t>expression</w:t>
       </w:r>
       <w:proofErr w:type="spellEnd"/>
       <w:r>
@@ -4442,25 +4469,39 @@
           <w:sz w:val="22"/>
           <w:szCs w:val="22"/>
         </w:rPr>
-        <w:t xml:space="preserve"> é a sua compatibilidade com todos os sistemas operacionais como Linux, Mac, Windows, </w:t>
-      </w:r>
-      <w:proofErr w:type="spellStart"/>
-      <w:r>
-        <w:rPr>
-          <w:rFonts w:ascii="Arial" w:hAnsi="Arial" w:cs="Arial"/>
-          <w:sz w:val="22"/>
-          <w:szCs w:val="22"/>
-        </w:rPr>
-        <w:t>Andrid</w:t>
-      </w:r>
-      <w:proofErr w:type="spellEnd"/>
-      <w:r>
-        <w:rPr>
-          <w:rFonts w:ascii="Arial" w:hAnsi="Arial" w:cs="Arial"/>
-          <w:sz w:val="22"/>
-          <w:szCs w:val="22"/>
-        </w:rPr>
-        <w:t xml:space="preserve"> e iOS, por exemplo.</w:t>
+        <w:t>)</w:t>
+      </w:r>
+      <w:r>
+        <w:rPr>
+          <w:rFonts w:ascii="Arial" w:hAnsi="Arial" w:cs="Arial"/>
+          <w:sz w:val="22"/>
+          <w:szCs w:val="22"/>
+        </w:rPr>
+        <w:t xml:space="preserve">, que permite identificar </w:t>
+      </w:r>
+      <w:r>
+        <w:rPr>
+          <w:rFonts w:ascii="Arial" w:hAnsi="Arial" w:cs="Arial"/>
+          <w:sz w:val="22"/>
+          <w:szCs w:val="22"/>
+        </w:rPr>
+        <w:t>sequência</w:t>
+      </w:r>
+      <w:r>
+        <w:rPr>
+          <w:rFonts w:ascii="Arial" w:hAnsi="Arial" w:cs="Arial"/>
+          <w:sz w:val="22"/>
+          <w:szCs w:val="22"/>
+        </w:rPr>
+        <w:t>s de caracteres levando em consideração os parâmetros definidos pelo usuário.</w:t>
+      </w:r>
+      <w:r>
+        <w:rPr>
+          <w:rFonts w:ascii="Arial" w:hAnsi="Arial" w:cs="Arial"/>
+          <w:sz w:val="22"/>
+          <w:szCs w:val="22"/>
+        </w:rPr>
+        <w:t xml:space="preserve"> Pode-se obter resultados significativos utilizando essa ferramenta como, por exemplo, separar letras de números, identificar documentos seguindo padrões de caracteres (CPF, por exemplo), identificar extensões de documentos, dentre outros parâmetros.</w:t>
       </w:r>
     </w:p>
     <w:p>
@@ -4480,15 +4521,83 @@
           <w:sz w:val="22"/>
           <w:szCs w:val="22"/>
         </w:rPr>
-        <w:t>Após a extração de dados, será necessário realizar a tratativa dessas informações com o objetivo de retirar itens indesejados que podem interferir nas análises futuras.</w:t>
+        <w:lastRenderedPageBreak/>
+        <w:t xml:space="preserve">Com os dados obtidos </w:t>
+      </w:r>
+      <w:r>
+        <w:rPr>
+          <w:rFonts w:ascii="Arial" w:hAnsi="Arial" w:cs="Arial"/>
+          <w:sz w:val="22"/>
+          <w:szCs w:val="22"/>
+        </w:rPr>
+        <w:t>após</w:t>
+      </w:r>
+      <w:r>
+        <w:rPr>
+          <w:rFonts w:ascii="Arial" w:hAnsi="Arial" w:cs="Arial"/>
+          <w:sz w:val="22"/>
+          <w:szCs w:val="22"/>
+        </w:rPr>
+        <w:t xml:space="preserve"> a implementação dos processos citados anteriormente, será realizado uma análise qualitativa das informações com o intuito de </w:t>
+      </w:r>
+      <w:r>
+        <w:rPr>
+          <w:rFonts w:ascii="Arial" w:hAnsi="Arial" w:cs="Arial"/>
+          <w:sz w:val="22"/>
+          <w:szCs w:val="22"/>
+        </w:rPr>
+        <w:t>explorar e compreender</w:t>
+      </w:r>
+      <w:r>
+        <w:rPr>
+          <w:rFonts w:ascii="Arial" w:hAnsi="Arial" w:cs="Arial"/>
+          <w:sz w:val="22"/>
+          <w:szCs w:val="22"/>
+        </w:rPr>
+        <w:t xml:space="preserve"> </w:t>
+      </w:r>
+      <w:r>
+        <w:rPr>
+          <w:rFonts w:ascii="Arial" w:hAnsi="Arial" w:cs="Arial"/>
+          <w:sz w:val="22"/>
+          <w:szCs w:val="22"/>
+        </w:rPr>
+        <w:t xml:space="preserve">as principais funcionalidades </w:t>
+      </w:r>
+      <w:r>
+        <w:rPr>
+          <w:rFonts w:ascii="Arial" w:hAnsi="Arial" w:cs="Arial"/>
+          <w:sz w:val="22"/>
+          <w:szCs w:val="22"/>
+        </w:rPr>
+        <w:t xml:space="preserve">da biblioteca </w:t>
+      </w:r>
+      <w:r>
+        <w:rPr>
+          <w:rFonts w:ascii="Arial" w:hAnsi="Arial" w:cs="Arial"/>
+          <w:i/>
+          <w:iCs/>
+          <w:sz w:val="22"/>
+          <w:szCs w:val="22"/>
+        </w:rPr>
+        <w:t>NLTK</w:t>
+      </w:r>
+      <w:r>
+        <w:rPr>
+          <w:rFonts w:ascii="Arial" w:hAnsi="Arial" w:cs="Arial"/>
+          <w:sz w:val="22"/>
+          <w:szCs w:val="22"/>
+        </w:rPr>
+        <w:t>.</w:t>
       </w:r>
     </w:p>
     <w:p>
       <w:pPr>
-        <w:spacing w:after="80"/>
-        <w:rPr>
-          <w:rFonts w:ascii="Arial" w:hAnsi="Arial" w:cs="Arial"/>
-          <w:b/>
+        <w:spacing w:line="360" w:lineRule="auto"/>
+        <w:ind w:firstLine="709"/>
+        <w:jc w:val="both"/>
+        <w:rPr>
+          <w:rFonts w:ascii="Arial" w:hAnsi="Arial" w:cs="Arial"/>
           <w:sz w:val="22"/>
           <w:szCs w:val="22"/>
         </w:rPr>
@@ -4621,16 +4730,7 @@
           <w:sz w:val="22"/>
           <w:szCs w:val="22"/>
         </w:rPr>
-        <w:t xml:space="preserve">suas principais </w:t>
-      </w:r>
-      <w:r>
-        <w:rPr>
-          <w:rFonts w:ascii="Arial" w:hAnsi="Arial" w:cs="Arial"/>
-          <w:sz w:val="22"/>
-          <w:szCs w:val="22"/>
-        </w:rPr>
-        <w:lastRenderedPageBreak/>
-        <w:t>funções</w:t>
+        <w:t>suas principais funções</w:t>
       </w:r>
       <w:r>
         <w:rPr>
@@ -8796,136 +8896,6 @@
     </w:p>
     <w:p>
       <w:pPr>
-        <w:rPr>
-          <w:rFonts w:ascii="Arial" w:hAnsi="Arial" w:cs="Arial"/>
-          <w:b/>
-          <w:sz w:val="22"/>
-          <w:szCs w:val="22"/>
-        </w:rPr>
-      </w:pPr>
-    </w:p>
-    <w:p>
-      <w:pPr>
-        <w:rPr>
-          <w:rFonts w:ascii="Arial" w:hAnsi="Arial" w:cs="Arial"/>
-          <w:b/>
-          <w:sz w:val="22"/>
-          <w:szCs w:val="22"/>
-        </w:rPr>
-      </w:pPr>
-    </w:p>
-    <w:p>
-      <w:pPr>
-        <w:rPr>
-          <w:rFonts w:ascii="Arial" w:hAnsi="Arial" w:cs="Arial"/>
-          <w:b/>
-          <w:sz w:val="22"/>
-          <w:szCs w:val="22"/>
-        </w:rPr>
-      </w:pPr>
-    </w:p>
-    <w:p>
-      <w:pPr>
-        <w:rPr>
-          <w:rFonts w:ascii="Arial" w:hAnsi="Arial" w:cs="Arial"/>
-          <w:b/>
-          <w:sz w:val="22"/>
-          <w:szCs w:val="22"/>
-        </w:rPr>
-      </w:pPr>
-    </w:p>
-    <w:p>
-      <w:pPr>
-        <w:rPr>
-          <w:rFonts w:ascii="Arial" w:hAnsi="Arial" w:cs="Arial"/>
-          <w:b/>
-          <w:sz w:val="22"/>
-          <w:szCs w:val="22"/>
-        </w:rPr>
-      </w:pPr>
-    </w:p>
-    <w:p>
-      <w:pPr>
-        <w:rPr>
-          <w:rFonts w:ascii="Arial" w:hAnsi="Arial" w:cs="Arial"/>
-          <w:b/>
-          <w:sz w:val="22"/>
-          <w:szCs w:val="22"/>
-        </w:rPr>
-      </w:pPr>
-    </w:p>
-    <w:p>
-      <w:pPr>
-        <w:rPr>
-          <w:rFonts w:ascii="Arial" w:hAnsi="Arial" w:cs="Arial"/>
-          <w:b/>
-          <w:sz w:val="22"/>
-          <w:szCs w:val="22"/>
-        </w:rPr>
-      </w:pPr>
-    </w:p>
-    <w:p>
-      <w:pPr>
-        <w:rPr>
-          <w:rFonts w:ascii="Arial" w:hAnsi="Arial" w:cs="Arial"/>
-          <w:b/>
-          <w:sz w:val="22"/>
-          <w:szCs w:val="22"/>
-        </w:rPr>
-      </w:pPr>
-    </w:p>
-    <w:p>
-      <w:pPr>
-        <w:rPr>
-          <w:rFonts w:ascii="Arial" w:hAnsi="Arial" w:cs="Arial"/>
-          <w:b/>
-          <w:sz w:val="22"/>
-          <w:szCs w:val="22"/>
-        </w:rPr>
-      </w:pPr>
-    </w:p>
-    <w:p>
-      <w:pPr>
-        <w:rPr>
-          <w:rFonts w:ascii="Arial" w:hAnsi="Arial" w:cs="Arial"/>
-          <w:b/>
-          <w:sz w:val="22"/>
-          <w:szCs w:val="22"/>
-        </w:rPr>
-      </w:pPr>
-    </w:p>
-    <w:p>
-      <w:pPr>
-        <w:rPr>
-          <w:rFonts w:ascii="Arial" w:hAnsi="Arial" w:cs="Arial"/>
-          <w:b/>
-          <w:sz w:val="22"/>
-          <w:szCs w:val="22"/>
-        </w:rPr>
-      </w:pPr>
-    </w:p>
-    <w:p>
-      <w:pPr>
-        <w:rPr>
-          <w:rFonts w:ascii="Arial" w:hAnsi="Arial" w:cs="Arial"/>
-          <w:b/>
-          <w:sz w:val="22"/>
-          <w:szCs w:val="22"/>
-        </w:rPr>
-      </w:pPr>
-    </w:p>
-    <w:p>
-      <w:pPr>
-        <w:rPr>
-          <w:rFonts w:ascii="Arial" w:hAnsi="Arial" w:cs="Arial"/>
-          <w:b/>
-          <w:sz w:val="22"/>
-          <w:szCs w:val="22"/>
-        </w:rPr>
-      </w:pPr>
-    </w:p>
-    <w:p>
-      <w:pPr>
         <w:numPr>
           <w:ilvl w:val="0"/>
           <w:numId w:val="2"/>
@@ -9352,6 +9322,7 @@
           <w:rFonts w:ascii="Arial" w:hAnsi="Arial" w:cs="Arial"/>
           <w:sz w:val="22"/>
           <w:szCs w:val="22"/>
+          <w:lang w:val="en-US"/>
         </w:rPr>
       </w:pPr>
       <w:r>
@@ -9388,6 +9359,7 @@
           <w:rFonts w:ascii="Arial" w:hAnsi="Arial" w:cs="Arial"/>
           <w:sz w:val="22"/>
           <w:szCs w:val="22"/>
+          <w:lang w:val="en-US"/>
         </w:rPr>
         <w:t>data era." Journal of Evidence</w:t>
       </w:r>
@@ -9396,6 +9368,7 @@
           <w:rFonts w:ascii="Cambria Math" w:hAnsi="Cambria Math" w:cs="Cambria Math"/>
           <w:sz w:val="22"/>
           <w:szCs w:val="22"/>
+          <w:lang w:val="en-US"/>
         </w:rPr>
         <w:t>‐</w:t>
       </w:r>
@@ -9404,6 +9377,7 @@
           <w:rFonts w:ascii="Arial" w:hAnsi="Arial" w:cs="Arial"/>
           <w:sz w:val="22"/>
           <w:szCs w:val="22"/>
+          <w:lang w:val="en-US"/>
         </w:rPr>
         <w:t>Based Medicine 13.1 (2020): 57-69.</w:t>
       </w:r>
@@ -9414,6 +9388,7 @@
           <w:rFonts w:ascii="Arial" w:hAnsi="Arial" w:cs="Arial"/>
           <w:sz w:val="22"/>
           <w:szCs w:val="22"/>
+          <w:lang w:val="en-US"/>
         </w:rPr>
       </w:pPr>
     </w:p>
@@ -9430,6 +9405,7 @@
           <w:rFonts w:ascii="Arial" w:hAnsi="Arial" w:cs="Arial"/>
           <w:sz w:val="22"/>
           <w:szCs w:val="22"/>
+          <w:lang w:val="en-US"/>
         </w:rPr>
         <w:t>DALE, Robert; MOISL, Hermann; SOMERS, Harold (Ed.).</w:t>
       </w:r>
@@ -9437,6 +9413,7 @@
         <w:rPr>
           <w:sz w:val="22"/>
           <w:szCs w:val="22"/>
+          <w:lang w:val="en-US"/>
         </w:rPr>
         <w:t> </w:t>
       </w:r>
@@ -9445,62 +9422,17 @@
           <w:rFonts w:ascii="Arial" w:hAnsi="Arial" w:cs="Arial"/>
           <w:sz w:val="22"/>
           <w:szCs w:val="22"/>
-        </w:rPr>
-        <w:t xml:space="preserve">Handbook </w:t>
-      </w:r>
-      <w:proofErr w:type="spellStart"/>
-      <w:r>
-        <w:rPr>
-          <w:rFonts w:ascii="Arial" w:hAnsi="Arial" w:cs="Arial"/>
-          <w:sz w:val="22"/>
-          <w:szCs w:val="22"/>
-        </w:rPr>
-        <w:t>of</w:t>
-      </w:r>
-      <w:proofErr w:type="spellEnd"/>
-      <w:r>
-        <w:rPr>
-          <w:rFonts w:ascii="Arial" w:hAnsi="Arial" w:cs="Arial"/>
-          <w:sz w:val="22"/>
-          <w:szCs w:val="22"/>
-        </w:rPr>
-        <w:t xml:space="preserve"> natural </w:t>
-      </w:r>
-      <w:proofErr w:type="spellStart"/>
-      <w:r>
-        <w:rPr>
-          <w:rFonts w:ascii="Arial" w:hAnsi="Arial" w:cs="Arial"/>
-          <w:sz w:val="22"/>
-          <w:szCs w:val="22"/>
-        </w:rPr>
-        <w:t>language</w:t>
-      </w:r>
-      <w:proofErr w:type="spellEnd"/>
-      <w:r>
-        <w:rPr>
-          <w:rFonts w:ascii="Arial" w:hAnsi="Arial" w:cs="Arial"/>
-          <w:sz w:val="22"/>
-          <w:szCs w:val="22"/>
-        </w:rPr>
-        <w:t xml:space="preserve"> </w:t>
-      </w:r>
-      <w:proofErr w:type="spellStart"/>
-      <w:r>
-        <w:rPr>
-          <w:rFonts w:ascii="Arial" w:hAnsi="Arial" w:cs="Arial"/>
-          <w:sz w:val="22"/>
-          <w:szCs w:val="22"/>
-        </w:rPr>
-        <w:t>processing</w:t>
-      </w:r>
-      <w:proofErr w:type="spellEnd"/>
-      <w:r>
-        <w:rPr>
-          <w:rFonts w:ascii="Arial" w:hAnsi="Arial" w:cs="Arial"/>
-          <w:sz w:val="22"/>
-          <w:szCs w:val="22"/>
-        </w:rPr>
-        <w:t xml:space="preserve">. CRC </w:t>
+          <w:lang w:val="en-US"/>
+        </w:rPr>
+        <w:t xml:space="preserve">Handbook of natural language processing. </w:t>
+      </w:r>
+      <w:r>
+        <w:rPr>
+          <w:rFonts w:ascii="Arial" w:hAnsi="Arial" w:cs="Arial"/>
+          <w:sz w:val="22"/>
+          <w:szCs w:val="22"/>
+        </w:rPr>
+        <w:t xml:space="preserve">CRC </w:t>
       </w:r>
       <w:proofErr w:type="spellStart"/>
       <w:r>
@@ -11071,6 +11003,7 @@
     <w:rsidRoot w:val="00267B30"/>
     <w:rsid w:val="000218BC"/>
     <w:rsid w:val="00050D96"/>
+    <w:rsid w:val="0006480B"/>
     <w:rsid w:val="000A0634"/>
     <w:rsid w:val="000C0C6B"/>
     <w:rsid w:val="00186F6C"/>

</xml_diff>